<commit_message>
added text for Push
</commit_message>
<xml_diff>
--- a/Gitguide.docx
+++ b/Gitguide.docx
@@ -182,16 +182,8 @@
         <w:rPr>
           <w:lang w:val="en-GB"/>
         </w:rPr>
-        <w:t xml:space="preserve">git </w:t>
-      </w:r>
-      <w:proofErr w:type="spellStart"/>
-      <w:r>
-        <w:rPr>
-          <w:lang w:val="en-GB"/>
-        </w:rPr>
-        <w:t>init</w:t>
-      </w:r>
-      <w:proofErr w:type="spellEnd"/>
+        <w:t>git init</w:t>
+      </w:r>
       <w:r>
         <w:rPr>
           <w:lang w:val="en-GB"/>
@@ -312,16 +304,8 @@
         <w:rPr>
           <w:lang w:val="en-GB"/>
         </w:rPr>
-        <w:t xml:space="preserve">git </w:t>
-      </w:r>
-      <w:proofErr w:type="spellStart"/>
-      <w:r>
-        <w:rPr>
-          <w:lang w:val="en-GB"/>
-        </w:rPr>
-        <w:t>init</w:t>
-      </w:r>
-      <w:proofErr w:type="spellEnd"/>
+        <w:t>git init</w:t>
+      </w:r>
       <w:r>
         <w:rPr>
           <w:lang w:val="en-GB"/>
@@ -338,14 +322,7 @@
         <w:rPr>
           <w:lang w:val="en-GB"/>
         </w:rPr>
-        <w:t xml:space="preserve"> </w:t>
-      </w:r>
-      <w:proofErr w:type="gramStart"/>
-      <w:r>
-        <w:rPr>
-          <w:lang w:val="en-GB"/>
-        </w:rPr>
-        <w:t>“</w:t>
+        <w:t xml:space="preserve"> “</w:t>
       </w:r>
       <w:r>
         <w:rPr>
@@ -353,7 +330,6 @@
         </w:rPr>
         <w:t>.git</w:t>
       </w:r>
-      <w:proofErr w:type="gramEnd"/>
       <w:r>
         <w:rPr>
           <w:lang w:val="en-GB"/>
@@ -934,21 +910,7 @@
         <w:rPr>
           <w:lang w:val="en-GB"/>
         </w:rPr>
-        <w:t xml:space="preserve"> &lt;</w:t>
-      </w:r>
-      <w:proofErr w:type="spellStart"/>
-      <w:r>
-        <w:rPr>
-          <w:lang w:val="en-GB"/>
-        </w:rPr>
-        <w:t>repository_url</w:t>
-      </w:r>
-      <w:proofErr w:type="spellEnd"/>
-      <w:r>
-        <w:rPr>
-          <w:lang w:val="en-GB"/>
-        </w:rPr>
-        <w:t>&gt;</w:t>
+        <w:t xml:space="preserve"> &lt;repository_url&gt;</w:t>
       </w:r>
     </w:p>
     <w:p>
@@ -1050,16 +1012,394 @@
       </w:r>
     </w:p>
     <w:p>
-      <w:r>
-        <w:rPr>
-          <w:b/>
-          <w:bCs/>
+      <w:pPr>
+        <w:rPr>
+          <w:lang w:val="en-GB"/>
+        </w:rPr>
+      </w:pPr>
+      <w:r>
+        <w:rPr>
+          <w:b/>
+          <w:bCs/>
+          <w:lang w:val="en-GB"/>
         </w:rPr>
         <w:t>Example:</w:t>
       </w:r>
       <w:r>
-        <w:t xml:space="preserve"> git push origin main</w:t>
-      </w:r>
+        <w:rPr>
+          <w:lang w:val="en-GB"/>
+        </w:rPr>
+        <w:t xml:space="preserve"> git push origin m</w:t>
+      </w:r>
+      <w:r>
+        <w:rPr>
+          <w:lang w:val="en-GB"/>
+        </w:rPr>
+        <w:t>as</w:t>
+      </w:r>
+      <w:r>
+        <w:rPr>
+          <w:lang w:val="en-GB"/>
+        </w:rPr>
+        <w:t>ter</w:t>
+      </w:r>
+    </w:p>
+    <w:p>
+      <w:pPr>
+        <w:rPr>
+          <w:lang w:val="en-GB"/>
+        </w:rPr>
+      </w:pPr>
+      <w:r>
+        <w:rPr>
+          <w:lang w:val="en-GB"/>
+        </w:rPr>
+        <w:drawing>
+          <wp:inline distT="0" distB="0" distL="0" distR="0" wp14:anchorId="7BB850FF" wp14:editId="51A2A4CF">
+            <wp:extent cx="5731510" cy="2993390"/>
+            <wp:effectExtent l="0" t="0" r="2540" b="0"/>
+            <wp:docPr id="183636938" name="Picture 1" descr="A screenshot of a computer program&#10;&#10;Description automatically generated"/>
+            <wp:cNvGraphicFramePr>
+              <a:graphicFrameLocks xmlns:a="http://schemas.openxmlformats.org/drawingml/2006/main" noChangeAspect="1"/>
+            </wp:cNvGraphicFramePr>
+            <a:graphic xmlns:a="http://schemas.openxmlformats.org/drawingml/2006/main">
+              <a:graphicData uri="http://schemas.openxmlformats.org/drawingml/2006/picture">
+                <pic:pic xmlns:pic="http://schemas.openxmlformats.org/drawingml/2006/picture">
+                  <pic:nvPicPr>
+                    <pic:cNvPr id="183636938" name="Picture 1" descr="A screenshot of a computer program&#10;&#10;Description automatically generated"/>
+                    <pic:cNvPicPr/>
+                  </pic:nvPicPr>
+                  <pic:blipFill>
+                    <a:blip r:embed="rId11"/>
+                    <a:stretch>
+                      <a:fillRect/>
+                    </a:stretch>
+                  </pic:blipFill>
+                  <pic:spPr>
+                    <a:xfrm>
+                      <a:off x="0" y="0"/>
+                      <a:ext cx="5731510" cy="2993390"/>
+                    </a:xfrm>
+                    <a:prstGeom prst="rect">
+                      <a:avLst/>
+                    </a:prstGeom>
+                  </pic:spPr>
+                </pic:pic>
+              </a:graphicData>
+            </a:graphic>
+          </wp:inline>
+        </w:drawing>
+      </w:r>
+    </w:p>
+    <w:p>
+      <w:pPr>
+        <w:rPr>
+          <w:lang w:val="en-GB"/>
+        </w:rPr>
+      </w:pPr>
+    </w:p>
+    <w:p>
+      <w:pPr>
+        <w:pStyle w:val="ListParagraph"/>
+        <w:numPr>
+          <w:ilvl w:val="0"/>
+          <w:numId w:val="3"/>
+        </w:numPr>
+        <w:rPr>
+          <w:rFonts w:ascii="Constantia" w:hAnsi="Constantia"/>
+          <w:b/>
+          <w:bCs/>
+          <w:sz w:val="36"/>
+          <w:szCs w:val="36"/>
+          <w:lang w:val="en-GB"/>
+        </w:rPr>
+      </w:pPr>
+      <w:r>
+        <w:rPr>
+          <w:rFonts w:ascii="Constantia" w:hAnsi="Constantia"/>
+          <w:b/>
+          <w:bCs/>
+          <w:sz w:val="36"/>
+          <w:szCs w:val="36"/>
+          <w:lang w:val="en-GB"/>
+        </w:rPr>
+        <w:t>Branch</w:t>
+      </w:r>
+    </w:p>
+    <w:p>
+      <w:pPr>
+        <w:rPr>
+          <w:lang w:val="en-GB"/>
+        </w:rPr>
+      </w:pPr>
+      <w:r>
+        <w:rPr>
+          <w:lang w:val="en-GB"/>
+        </w:rPr>
+        <w:t>Branch creates a new branch for development.</w:t>
+      </w:r>
+    </w:p>
+    <w:p>
+      <w:pPr>
+        <w:rPr>
+          <w:noProof/>
+          <w:lang w:val="en-GB"/>
+        </w:rPr>
+      </w:pPr>
+      <w:r>
+        <w:rPr>
+          <w:b/>
+          <w:bCs/>
+          <w:lang w:val="en-GB"/>
+        </w:rPr>
+        <w:t>Example:</w:t>
+      </w:r>
+      <w:r>
+        <w:rPr>
+          <w:lang w:val="en-GB"/>
+        </w:rPr>
+        <w:t xml:space="preserve"> git branch new-feature</w:t>
+      </w:r>
+      <w:r>
+        <w:rPr>
+          <w:noProof/>
+          <w:lang w:val="en-GB"/>
+        </w:rPr>
+        <w:t xml:space="preserve"> </w:t>
+      </w:r>
+    </w:p>
+    <w:p>
+      <w:pPr>
+        <w:rPr>
+          <w:lang w:val="en-GB"/>
+        </w:rPr>
+      </w:pPr>
+      <w:r>
+        <w:drawing>
+          <wp:inline distT="0" distB="0" distL="0" distR="0" wp14:anchorId="4E737BB3" wp14:editId="0F21A9BD">
+            <wp:extent cx="5731510" cy="2953385"/>
+            <wp:effectExtent l="0" t="0" r="2540" b="0"/>
+            <wp:docPr id="66211822" name="Picture 1" descr="A screenshot of a computer program&#10;&#10;Description automatically generated"/>
+            <wp:cNvGraphicFramePr>
+              <a:graphicFrameLocks xmlns:a="http://schemas.openxmlformats.org/drawingml/2006/main" noChangeAspect="1"/>
+            </wp:cNvGraphicFramePr>
+            <a:graphic xmlns:a="http://schemas.openxmlformats.org/drawingml/2006/main">
+              <a:graphicData uri="http://schemas.openxmlformats.org/drawingml/2006/picture">
+                <pic:pic xmlns:pic="http://schemas.openxmlformats.org/drawingml/2006/picture">
+                  <pic:nvPicPr>
+                    <pic:cNvPr id="66211822" name="Picture 1" descr="A screenshot of a computer program&#10;&#10;Description automatically generated"/>
+                    <pic:cNvPicPr/>
+                  </pic:nvPicPr>
+                  <pic:blipFill>
+                    <a:blip r:embed="rId12"/>
+                    <a:stretch>
+                      <a:fillRect/>
+                    </a:stretch>
+                  </pic:blipFill>
+                  <pic:spPr>
+                    <a:xfrm>
+                      <a:off x="0" y="0"/>
+                      <a:ext cx="5731510" cy="2953385"/>
+                    </a:xfrm>
+                    <a:prstGeom prst="rect">
+                      <a:avLst/>
+                    </a:prstGeom>
+                  </pic:spPr>
+                </pic:pic>
+              </a:graphicData>
+            </a:graphic>
+          </wp:inline>
+        </w:drawing>
+      </w:r>
+    </w:p>
+    <w:p>
+      <w:pPr>
+        <w:rPr>
+          <w:rFonts w:ascii="Constantia" w:hAnsi="Constantia"/>
+          <w:b/>
+          <w:bCs/>
+          <w:sz w:val="36"/>
+          <w:szCs w:val="36"/>
+        </w:rPr>
+      </w:pPr>
+      <w:r>
+        <w:rPr>
+          <w:rFonts w:ascii="Constantia" w:hAnsi="Constantia"/>
+          <w:b/>
+          <w:bCs/>
+          <w:sz w:val="36"/>
+          <w:szCs w:val="36"/>
+        </w:rPr>
+        <w:t xml:space="preserve">    </w:t>
+      </w:r>
+      <w:r>
+        <w:rPr>
+          <w:rFonts w:ascii="Constantia" w:hAnsi="Constantia"/>
+          <w:b/>
+          <w:bCs/>
+          <w:sz w:val="36"/>
+          <w:szCs w:val="36"/>
+        </w:rPr>
+        <w:t>8. Checkout</w:t>
+      </w:r>
+    </w:p>
+    <w:p>
+      <w:pPr>
+        <w:rPr>
+          <w:lang w:val="en-GB"/>
+        </w:rPr>
+      </w:pPr>
+      <w:r>
+        <w:rPr>
+          <w:lang w:val="en-GB"/>
+        </w:rPr>
+        <w:t>Checkout switches between branches or commits.</w:t>
+      </w:r>
+    </w:p>
+    <w:p>
+      <w:r>
+        <w:t>Example: git checkout branch-name</w:t>
+      </w:r>
+    </w:p>
+    <w:p>
+      <w:r>
+        <w:drawing>
+          <wp:inline distT="0" distB="0" distL="0" distR="0" wp14:anchorId="2FEF687C" wp14:editId="1DB5018F">
+            <wp:extent cx="5731510" cy="3017520"/>
+            <wp:effectExtent l="0" t="0" r="2540" b="0"/>
+            <wp:docPr id="832623171" name="Picture 1" descr="A screenshot of a computer&#10;&#10;Description automatically generated"/>
+            <wp:cNvGraphicFramePr>
+              <a:graphicFrameLocks xmlns:a="http://schemas.openxmlformats.org/drawingml/2006/main" noChangeAspect="1"/>
+            </wp:cNvGraphicFramePr>
+            <a:graphic xmlns:a="http://schemas.openxmlformats.org/drawingml/2006/main">
+              <a:graphicData uri="http://schemas.openxmlformats.org/drawingml/2006/picture">
+                <pic:pic xmlns:pic="http://schemas.openxmlformats.org/drawingml/2006/picture">
+                  <pic:nvPicPr>
+                    <pic:cNvPr id="832623171" name="Picture 1" descr="A screenshot of a computer&#10;&#10;Description automatically generated"/>
+                    <pic:cNvPicPr/>
+                  </pic:nvPicPr>
+                  <pic:blipFill>
+                    <a:blip r:embed="rId13"/>
+                    <a:stretch>
+                      <a:fillRect/>
+                    </a:stretch>
+                  </pic:blipFill>
+                  <pic:spPr>
+                    <a:xfrm>
+                      <a:off x="0" y="0"/>
+                      <a:ext cx="5731510" cy="3017520"/>
+                    </a:xfrm>
+                    <a:prstGeom prst="rect">
+                      <a:avLst/>
+                    </a:prstGeom>
+                  </pic:spPr>
+                </pic:pic>
+              </a:graphicData>
+            </a:graphic>
+          </wp:inline>
+        </w:drawing>
+      </w:r>
+    </w:p>
+    <w:p>
+      <w:pPr>
+        <w:rPr>
+          <w:lang w:val="en-GB"/>
+        </w:rPr>
+      </w:pPr>
+    </w:p>
+    <w:p/>
+    <w:p>
+      <w:pPr>
+        <w:rPr>
+          <w:rFonts w:ascii="Constantia" w:hAnsi="Constantia"/>
+          <w:b/>
+          <w:bCs/>
+          <w:sz w:val="36"/>
+          <w:szCs w:val="36"/>
+        </w:rPr>
+      </w:pPr>
+      <w:r>
+        <w:rPr>
+          <w:rFonts w:ascii="Constantia" w:hAnsi="Constantia"/>
+          <w:b/>
+          <w:bCs/>
+          <w:sz w:val="36"/>
+          <w:szCs w:val="36"/>
+        </w:rPr>
+        <w:t>9. Merge</w:t>
+      </w:r>
+    </w:p>
+    <w:p>
+      <w:pPr>
+        <w:rPr>
+          <w:lang w:val="en-GB"/>
+        </w:rPr>
+      </w:pPr>
+      <w:r>
+        <w:rPr>
+          <w:lang w:val="en-GB"/>
+        </w:rPr>
+        <w:t>Merge combines changes from one branch into another.</w:t>
+      </w:r>
+    </w:p>
+    <w:p>
+      <w:r>
+        <w:t>Example: git merge feature-branch</w:t>
+      </w:r>
+    </w:p>
+    <w:p>
+      <w:pPr>
+        <w:rPr>
+          <w:lang w:val="en-GB"/>
+        </w:rPr>
+      </w:pPr>
+      <w:r>
+        <w:rPr>
+          <w:lang w:val="en-GB"/>
+        </w:rPr>
+        <w:drawing>
+          <wp:inline distT="0" distB="0" distL="0" distR="0" wp14:anchorId="53F850B3" wp14:editId="4A5154EE">
+            <wp:extent cx="5731510" cy="2995930"/>
+            <wp:effectExtent l="0" t="0" r="2540" b="0"/>
+            <wp:docPr id="1163069018" name="Picture 1" descr="A screenshot of a computer program&#10;&#10;Description automatically generated"/>
+            <wp:cNvGraphicFramePr>
+              <a:graphicFrameLocks xmlns:a="http://schemas.openxmlformats.org/drawingml/2006/main" noChangeAspect="1"/>
+            </wp:cNvGraphicFramePr>
+            <a:graphic xmlns:a="http://schemas.openxmlformats.org/drawingml/2006/main">
+              <a:graphicData uri="http://schemas.openxmlformats.org/drawingml/2006/picture">
+                <pic:pic xmlns:pic="http://schemas.openxmlformats.org/drawingml/2006/picture">
+                  <pic:nvPicPr>
+                    <pic:cNvPr id="1163069018" name="Picture 1" descr="A screenshot of a computer program&#10;&#10;Description automatically generated"/>
+                    <pic:cNvPicPr/>
+                  </pic:nvPicPr>
+                  <pic:blipFill>
+                    <a:blip r:embed="rId14"/>
+                    <a:stretch>
+                      <a:fillRect/>
+                    </a:stretch>
+                  </pic:blipFill>
+                  <pic:spPr>
+                    <a:xfrm>
+                      <a:off x="0" y="0"/>
+                      <a:ext cx="5731510" cy="2995930"/>
+                    </a:xfrm>
+                    <a:prstGeom prst="rect">
+                      <a:avLst/>
+                    </a:prstGeom>
+                  </pic:spPr>
+                </pic:pic>
+              </a:graphicData>
+            </a:graphic>
+          </wp:inline>
+        </w:drawing>
+      </w:r>
+    </w:p>
+    <w:p>
+      <w:pPr>
+        <w:rPr>
+          <w:lang w:val="en-US"/>
+        </w:rPr>
+      </w:pPr>
     </w:p>
     <w:p>
       <w:pPr>
@@ -1651,6 +1991,155 @@
     </w:lvl>
   </w:abstractNum>
   <w:abstractNum w:abstractNumId="5" w15:restartNumberingAfterBreak="0">
+    <w:nsid w:val="26281194"/>
+    <w:multiLevelType w:val="multilevel"/>
+    <w:tmpl w:val="2AB24C8C"/>
+    <w:lvl w:ilvl="0">
+      <w:start w:val="1"/>
+      <w:numFmt w:val="bullet"/>
+      <w:lvlText w:val=""/>
+      <w:lvlJc w:val="left"/>
+      <w:pPr>
+        <w:tabs>
+          <w:tab w:val="num" w:pos="720"/>
+        </w:tabs>
+        <w:ind w:left="720" w:hanging="360"/>
+      </w:pPr>
+      <w:rPr>
+        <w:rFonts w:ascii="Symbol" w:hAnsi="Symbol" w:hint="default"/>
+        <w:sz w:val="20"/>
+      </w:rPr>
+    </w:lvl>
+    <w:lvl w:ilvl="1" w:tentative="1">
+      <w:start w:val="1"/>
+      <w:numFmt w:val="bullet"/>
+      <w:lvlText w:val=""/>
+      <w:lvlJc w:val="left"/>
+      <w:pPr>
+        <w:tabs>
+          <w:tab w:val="num" w:pos="1440"/>
+        </w:tabs>
+        <w:ind w:left="1440" w:hanging="360"/>
+      </w:pPr>
+      <w:rPr>
+        <w:rFonts w:ascii="Symbol" w:hAnsi="Symbol" w:hint="default"/>
+        <w:sz w:val="20"/>
+      </w:rPr>
+    </w:lvl>
+    <w:lvl w:ilvl="2" w:tentative="1">
+      <w:start w:val="1"/>
+      <w:numFmt w:val="bullet"/>
+      <w:lvlText w:val=""/>
+      <w:lvlJc w:val="left"/>
+      <w:pPr>
+        <w:tabs>
+          <w:tab w:val="num" w:pos="2160"/>
+        </w:tabs>
+        <w:ind w:left="2160" w:hanging="360"/>
+      </w:pPr>
+      <w:rPr>
+        <w:rFonts w:ascii="Symbol" w:hAnsi="Symbol" w:hint="default"/>
+        <w:sz w:val="20"/>
+      </w:rPr>
+    </w:lvl>
+    <w:lvl w:ilvl="3" w:tentative="1">
+      <w:start w:val="1"/>
+      <w:numFmt w:val="bullet"/>
+      <w:lvlText w:val=""/>
+      <w:lvlJc w:val="left"/>
+      <w:pPr>
+        <w:tabs>
+          <w:tab w:val="num" w:pos="2880"/>
+        </w:tabs>
+        <w:ind w:left="2880" w:hanging="360"/>
+      </w:pPr>
+      <w:rPr>
+        <w:rFonts w:ascii="Symbol" w:hAnsi="Symbol" w:hint="default"/>
+        <w:sz w:val="20"/>
+      </w:rPr>
+    </w:lvl>
+    <w:lvl w:ilvl="4" w:tentative="1">
+      <w:start w:val="1"/>
+      <w:numFmt w:val="bullet"/>
+      <w:lvlText w:val=""/>
+      <w:lvlJc w:val="left"/>
+      <w:pPr>
+        <w:tabs>
+          <w:tab w:val="num" w:pos="3600"/>
+        </w:tabs>
+        <w:ind w:left="3600" w:hanging="360"/>
+      </w:pPr>
+      <w:rPr>
+        <w:rFonts w:ascii="Symbol" w:hAnsi="Symbol" w:hint="default"/>
+        <w:sz w:val="20"/>
+      </w:rPr>
+    </w:lvl>
+    <w:lvl w:ilvl="5" w:tentative="1">
+      <w:start w:val="1"/>
+      <w:numFmt w:val="bullet"/>
+      <w:lvlText w:val=""/>
+      <w:lvlJc w:val="left"/>
+      <w:pPr>
+        <w:tabs>
+          <w:tab w:val="num" w:pos="4320"/>
+        </w:tabs>
+        <w:ind w:left="4320" w:hanging="360"/>
+      </w:pPr>
+      <w:rPr>
+        <w:rFonts w:ascii="Symbol" w:hAnsi="Symbol" w:hint="default"/>
+        <w:sz w:val="20"/>
+      </w:rPr>
+    </w:lvl>
+    <w:lvl w:ilvl="6" w:tentative="1">
+      <w:start w:val="1"/>
+      <w:numFmt w:val="bullet"/>
+      <w:lvlText w:val=""/>
+      <w:lvlJc w:val="left"/>
+      <w:pPr>
+        <w:tabs>
+          <w:tab w:val="num" w:pos="5040"/>
+        </w:tabs>
+        <w:ind w:left="5040" w:hanging="360"/>
+      </w:pPr>
+      <w:rPr>
+        <w:rFonts w:ascii="Symbol" w:hAnsi="Symbol" w:hint="default"/>
+        <w:sz w:val="20"/>
+      </w:rPr>
+    </w:lvl>
+    <w:lvl w:ilvl="7" w:tentative="1">
+      <w:start w:val="1"/>
+      <w:numFmt w:val="bullet"/>
+      <w:lvlText w:val=""/>
+      <w:lvlJc w:val="left"/>
+      <w:pPr>
+        <w:tabs>
+          <w:tab w:val="num" w:pos="5760"/>
+        </w:tabs>
+        <w:ind w:left="5760" w:hanging="360"/>
+      </w:pPr>
+      <w:rPr>
+        <w:rFonts w:ascii="Symbol" w:hAnsi="Symbol" w:hint="default"/>
+        <w:sz w:val="20"/>
+      </w:rPr>
+    </w:lvl>
+    <w:lvl w:ilvl="8" w:tentative="1">
+      <w:start w:val="1"/>
+      <w:numFmt w:val="bullet"/>
+      <w:lvlText w:val=""/>
+      <w:lvlJc w:val="left"/>
+      <w:pPr>
+        <w:tabs>
+          <w:tab w:val="num" w:pos="6480"/>
+        </w:tabs>
+        <w:ind w:left="6480" w:hanging="360"/>
+      </w:pPr>
+      <w:rPr>
+        <w:rFonts w:ascii="Symbol" w:hAnsi="Symbol" w:hint="default"/>
+        <w:sz w:val="20"/>
+      </w:rPr>
+    </w:lvl>
+  </w:abstractNum>
+  <w:abstractNum w:abstractNumId="6" w15:restartNumberingAfterBreak="0">
     <w:nsid w:val="35886D83"/>
     <w:multiLevelType w:val="hybridMultilevel"/>
     <w:tmpl w:val="8D66EF54"/>
@@ -1739,7 +2228,245 @@
       </w:pPr>
     </w:lvl>
   </w:abstractNum>
-  <w:abstractNum w:abstractNumId="6" w15:restartNumberingAfterBreak="0">
+  <w:abstractNum w:abstractNumId="7" w15:restartNumberingAfterBreak="0">
+    <w:nsid w:val="3ED11906"/>
+    <w:multiLevelType w:val="multilevel"/>
+    <w:tmpl w:val="56B4A496"/>
+    <w:lvl w:ilvl="0">
+      <w:start w:val="1"/>
+      <w:numFmt w:val="bullet"/>
+      <w:lvlText w:val=""/>
+      <w:lvlJc w:val="left"/>
+      <w:pPr>
+        <w:tabs>
+          <w:tab w:val="num" w:pos="720"/>
+        </w:tabs>
+        <w:ind w:left="720" w:hanging="360"/>
+      </w:pPr>
+      <w:rPr>
+        <w:rFonts w:ascii="Symbol" w:hAnsi="Symbol" w:hint="default"/>
+        <w:sz w:val="20"/>
+      </w:rPr>
+    </w:lvl>
+    <w:lvl w:ilvl="1" w:tentative="1">
+      <w:start w:val="1"/>
+      <w:numFmt w:val="bullet"/>
+      <w:lvlText w:val=""/>
+      <w:lvlJc w:val="left"/>
+      <w:pPr>
+        <w:tabs>
+          <w:tab w:val="num" w:pos="1440"/>
+        </w:tabs>
+        <w:ind w:left="1440" w:hanging="360"/>
+      </w:pPr>
+      <w:rPr>
+        <w:rFonts w:ascii="Symbol" w:hAnsi="Symbol" w:hint="default"/>
+        <w:sz w:val="20"/>
+      </w:rPr>
+    </w:lvl>
+    <w:lvl w:ilvl="2" w:tentative="1">
+      <w:start w:val="1"/>
+      <w:numFmt w:val="bullet"/>
+      <w:lvlText w:val=""/>
+      <w:lvlJc w:val="left"/>
+      <w:pPr>
+        <w:tabs>
+          <w:tab w:val="num" w:pos="2160"/>
+        </w:tabs>
+        <w:ind w:left="2160" w:hanging="360"/>
+      </w:pPr>
+      <w:rPr>
+        <w:rFonts w:ascii="Symbol" w:hAnsi="Symbol" w:hint="default"/>
+        <w:sz w:val="20"/>
+      </w:rPr>
+    </w:lvl>
+    <w:lvl w:ilvl="3" w:tentative="1">
+      <w:start w:val="1"/>
+      <w:numFmt w:val="bullet"/>
+      <w:lvlText w:val=""/>
+      <w:lvlJc w:val="left"/>
+      <w:pPr>
+        <w:tabs>
+          <w:tab w:val="num" w:pos="2880"/>
+        </w:tabs>
+        <w:ind w:left="2880" w:hanging="360"/>
+      </w:pPr>
+      <w:rPr>
+        <w:rFonts w:ascii="Symbol" w:hAnsi="Symbol" w:hint="default"/>
+        <w:sz w:val="20"/>
+      </w:rPr>
+    </w:lvl>
+    <w:lvl w:ilvl="4" w:tentative="1">
+      <w:start w:val="1"/>
+      <w:numFmt w:val="bullet"/>
+      <w:lvlText w:val=""/>
+      <w:lvlJc w:val="left"/>
+      <w:pPr>
+        <w:tabs>
+          <w:tab w:val="num" w:pos="3600"/>
+        </w:tabs>
+        <w:ind w:left="3600" w:hanging="360"/>
+      </w:pPr>
+      <w:rPr>
+        <w:rFonts w:ascii="Symbol" w:hAnsi="Symbol" w:hint="default"/>
+        <w:sz w:val="20"/>
+      </w:rPr>
+    </w:lvl>
+    <w:lvl w:ilvl="5" w:tentative="1">
+      <w:start w:val="1"/>
+      <w:numFmt w:val="bullet"/>
+      <w:lvlText w:val=""/>
+      <w:lvlJc w:val="left"/>
+      <w:pPr>
+        <w:tabs>
+          <w:tab w:val="num" w:pos="4320"/>
+        </w:tabs>
+        <w:ind w:left="4320" w:hanging="360"/>
+      </w:pPr>
+      <w:rPr>
+        <w:rFonts w:ascii="Symbol" w:hAnsi="Symbol" w:hint="default"/>
+        <w:sz w:val="20"/>
+      </w:rPr>
+    </w:lvl>
+    <w:lvl w:ilvl="6" w:tentative="1">
+      <w:start w:val="1"/>
+      <w:numFmt w:val="bullet"/>
+      <w:lvlText w:val=""/>
+      <w:lvlJc w:val="left"/>
+      <w:pPr>
+        <w:tabs>
+          <w:tab w:val="num" w:pos="5040"/>
+        </w:tabs>
+        <w:ind w:left="5040" w:hanging="360"/>
+      </w:pPr>
+      <w:rPr>
+        <w:rFonts w:ascii="Symbol" w:hAnsi="Symbol" w:hint="default"/>
+        <w:sz w:val="20"/>
+      </w:rPr>
+    </w:lvl>
+    <w:lvl w:ilvl="7" w:tentative="1">
+      <w:start w:val="1"/>
+      <w:numFmt w:val="bullet"/>
+      <w:lvlText w:val=""/>
+      <w:lvlJc w:val="left"/>
+      <w:pPr>
+        <w:tabs>
+          <w:tab w:val="num" w:pos="5760"/>
+        </w:tabs>
+        <w:ind w:left="5760" w:hanging="360"/>
+      </w:pPr>
+      <w:rPr>
+        <w:rFonts w:ascii="Symbol" w:hAnsi="Symbol" w:hint="default"/>
+        <w:sz w:val="20"/>
+      </w:rPr>
+    </w:lvl>
+    <w:lvl w:ilvl="8" w:tentative="1">
+      <w:start w:val="1"/>
+      <w:numFmt w:val="bullet"/>
+      <w:lvlText w:val=""/>
+      <w:lvlJc w:val="left"/>
+      <w:pPr>
+        <w:tabs>
+          <w:tab w:val="num" w:pos="6480"/>
+        </w:tabs>
+        <w:ind w:left="6480" w:hanging="360"/>
+      </w:pPr>
+      <w:rPr>
+        <w:rFonts w:ascii="Symbol" w:hAnsi="Symbol" w:hint="default"/>
+        <w:sz w:val="20"/>
+      </w:rPr>
+    </w:lvl>
+  </w:abstractNum>
+  <w:abstractNum w:abstractNumId="8" w15:restartNumberingAfterBreak="0">
+    <w:nsid w:val="434A393D"/>
+    <w:multiLevelType w:val="hybridMultilevel"/>
+    <w:tmpl w:val="8D66EF54"/>
+    <w:lvl w:ilvl="0" w:tplc="FFFFFFFF">
+      <w:start w:val="2"/>
+      <w:numFmt w:val="decimal"/>
+      <w:lvlText w:val="%1."/>
+      <w:lvlJc w:val="left"/>
+      <w:pPr>
+        <w:ind w:left="720" w:hanging="360"/>
+      </w:pPr>
+      <w:rPr>
+        <w:rFonts w:hint="default"/>
+      </w:rPr>
+    </w:lvl>
+    <w:lvl w:ilvl="1" w:tplc="FFFFFFFF" w:tentative="1">
+      <w:start w:val="1"/>
+      <w:numFmt w:val="lowerLetter"/>
+      <w:lvlText w:val="%2."/>
+      <w:lvlJc w:val="left"/>
+      <w:pPr>
+        <w:ind w:left="1440" w:hanging="360"/>
+      </w:pPr>
+    </w:lvl>
+    <w:lvl w:ilvl="2" w:tplc="FFFFFFFF" w:tentative="1">
+      <w:start w:val="1"/>
+      <w:numFmt w:val="lowerRoman"/>
+      <w:lvlText w:val="%3."/>
+      <w:lvlJc w:val="right"/>
+      <w:pPr>
+        <w:ind w:left="2160" w:hanging="180"/>
+      </w:pPr>
+    </w:lvl>
+    <w:lvl w:ilvl="3" w:tplc="FFFFFFFF" w:tentative="1">
+      <w:start w:val="1"/>
+      <w:numFmt w:val="decimal"/>
+      <w:lvlText w:val="%4."/>
+      <w:lvlJc w:val="left"/>
+      <w:pPr>
+        <w:ind w:left="2880" w:hanging="360"/>
+      </w:pPr>
+    </w:lvl>
+    <w:lvl w:ilvl="4" w:tplc="FFFFFFFF" w:tentative="1">
+      <w:start w:val="1"/>
+      <w:numFmt w:val="lowerLetter"/>
+      <w:lvlText w:val="%5."/>
+      <w:lvlJc w:val="left"/>
+      <w:pPr>
+        <w:ind w:left="3600" w:hanging="360"/>
+      </w:pPr>
+    </w:lvl>
+    <w:lvl w:ilvl="5" w:tplc="FFFFFFFF" w:tentative="1">
+      <w:start w:val="1"/>
+      <w:numFmt w:val="lowerRoman"/>
+      <w:lvlText w:val="%6."/>
+      <w:lvlJc w:val="right"/>
+      <w:pPr>
+        <w:ind w:left="4320" w:hanging="180"/>
+      </w:pPr>
+    </w:lvl>
+    <w:lvl w:ilvl="6" w:tplc="FFFFFFFF" w:tentative="1">
+      <w:start w:val="1"/>
+      <w:numFmt w:val="decimal"/>
+      <w:lvlText w:val="%7."/>
+      <w:lvlJc w:val="left"/>
+      <w:pPr>
+        <w:ind w:left="5040" w:hanging="360"/>
+      </w:pPr>
+    </w:lvl>
+    <w:lvl w:ilvl="7" w:tplc="FFFFFFFF" w:tentative="1">
+      <w:start w:val="1"/>
+      <w:numFmt w:val="lowerLetter"/>
+      <w:lvlText w:val="%8."/>
+      <w:lvlJc w:val="left"/>
+      <w:pPr>
+        <w:ind w:left="5760" w:hanging="360"/>
+      </w:pPr>
+    </w:lvl>
+    <w:lvl w:ilvl="8" w:tplc="FFFFFFFF" w:tentative="1">
+      <w:start w:val="1"/>
+      <w:numFmt w:val="lowerRoman"/>
+      <w:lvlText w:val="%9."/>
+      <w:lvlJc w:val="right"/>
+      <w:pPr>
+        <w:ind w:left="6480" w:hanging="180"/>
+      </w:pPr>
+    </w:lvl>
+  </w:abstractNum>
+  <w:abstractNum w:abstractNumId="9" w15:restartNumberingAfterBreak="0">
     <w:nsid w:val="43C52A97"/>
     <w:multiLevelType w:val="multilevel"/>
     <w:tmpl w:val="4FAE234A"/>
@@ -1852,7 +2579,156 @@
       </w:pPr>
     </w:lvl>
   </w:abstractNum>
-  <w:abstractNum w:abstractNumId="7" w15:restartNumberingAfterBreak="0">
+  <w:abstractNum w:abstractNumId="10" w15:restartNumberingAfterBreak="0">
+    <w:nsid w:val="6B254979"/>
+    <w:multiLevelType w:val="multilevel"/>
+    <w:tmpl w:val="DA4E729E"/>
+    <w:lvl w:ilvl="0">
+      <w:start w:val="1"/>
+      <w:numFmt w:val="bullet"/>
+      <w:lvlText w:val=""/>
+      <w:lvlJc w:val="left"/>
+      <w:pPr>
+        <w:tabs>
+          <w:tab w:val="num" w:pos="720"/>
+        </w:tabs>
+        <w:ind w:left="720" w:hanging="360"/>
+      </w:pPr>
+      <w:rPr>
+        <w:rFonts w:ascii="Symbol" w:hAnsi="Symbol" w:hint="default"/>
+        <w:sz w:val="20"/>
+      </w:rPr>
+    </w:lvl>
+    <w:lvl w:ilvl="1" w:tentative="1">
+      <w:start w:val="1"/>
+      <w:numFmt w:val="bullet"/>
+      <w:lvlText w:val=""/>
+      <w:lvlJc w:val="left"/>
+      <w:pPr>
+        <w:tabs>
+          <w:tab w:val="num" w:pos="1440"/>
+        </w:tabs>
+        <w:ind w:left="1440" w:hanging="360"/>
+      </w:pPr>
+      <w:rPr>
+        <w:rFonts w:ascii="Symbol" w:hAnsi="Symbol" w:hint="default"/>
+        <w:sz w:val="20"/>
+      </w:rPr>
+    </w:lvl>
+    <w:lvl w:ilvl="2" w:tentative="1">
+      <w:start w:val="1"/>
+      <w:numFmt w:val="bullet"/>
+      <w:lvlText w:val=""/>
+      <w:lvlJc w:val="left"/>
+      <w:pPr>
+        <w:tabs>
+          <w:tab w:val="num" w:pos="2160"/>
+        </w:tabs>
+        <w:ind w:left="2160" w:hanging="360"/>
+      </w:pPr>
+      <w:rPr>
+        <w:rFonts w:ascii="Symbol" w:hAnsi="Symbol" w:hint="default"/>
+        <w:sz w:val="20"/>
+      </w:rPr>
+    </w:lvl>
+    <w:lvl w:ilvl="3" w:tentative="1">
+      <w:start w:val="1"/>
+      <w:numFmt w:val="bullet"/>
+      <w:lvlText w:val=""/>
+      <w:lvlJc w:val="left"/>
+      <w:pPr>
+        <w:tabs>
+          <w:tab w:val="num" w:pos="2880"/>
+        </w:tabs>
+        <w:ind w:left="2880" w:hanging="360"/>
+      </w:pPr>
+      <w:rPr>
+        <w:rFonts w:ascii="Symbol" w:hAnsi="Symbol" w:hint="default"/>
+        <w:sz w:val="20"/>
+      </w:rPr>
+    </w:lvl>
+    <w:lvl w:ilvl="4" w:tentative="1">
+      <w:start w:val="1"/>
+      <w:numFmt w:val="bullet"/>
+      <w:lvlText w:val=""/>
+      <w:lvlJc w:val="left"/>
+      <w:pPr>
+        <w:tabs>
+          <w:tab w:val="num" w:pos="3600"/>
+        </w:tabs>
+        <w:ind w:left="3600" w:hanging="360"/>
+      </w:pPr>
+      <w:rPr>
+        <w:rFonts w:ascii="Symbol" w:hAnsi="Symbol" w:hint="default"/>
+        <w:sz w:val="20"/>
+      </w:rPr>
+    </w:lvl>
+    <w:lvl w:ilvl="5" w:tentative="1">
+      <w:start w:val="1"/>
+      <w:numFmt w:val="bullet"/>
+      <w:lvlText w:val=""/>
+      <w:lvlJc w:val="left"/>
+      <w:pPr>
+        <w:tabs>
+          <w:tab w:val="num" w:pos="4320"/>
+        </w:tabs>
+        <w:ind w:left="4320" w:hanging="360"/>
+      </w:pPr>
+      <w:rPr>
+        <w:rFonts w:ascii="Symbol" w:hAnsi="Symbol" w:hint="default"/>
+        <w:sz w:val="20"/>
+      </w:rPr>
+    </w:lvl>
+    <w:lvl w:ilvl="6" w:tentative="1">
+      <w:start w:val="1"/>
+      <w:numFmt w:val="bullet"/>
+      <w:lvlText w:val=""/>
+      <w:lvlJc w:val="left"/>
+      <w:pPr>
+        <w:tabs>
+          <w:tab w:val="num" w:pos="5040"/>
+        </w:tabs>
+        <w:ind w:left="5040" w:hanging="360"/>
+      </w:pPr>
+      <w:rPr>
+        <w:rFonts w:ascii="Symbol" w:hAnsi="Symbol" w:hint="default"/>
+        <w:sz w:val="20"/>
+      </w:rPr>
+    </w:lvl>
+    <w:lvl w:ilvl="7" w:tentative="1">
+      <w:start w:val="1"/>
+      <w:numFmt w:val="bullet"/>
+      <w:lvlText w:val=""/>
+      <w:lvlJc w:val="left"/>
+      <w:pPr>
+        <w:tabs>
+          <w:tab w:val="num" w:pos="5760"/>
+        </w:tabs>
+        <w:ind w:left="5760" w:hanging="360"/>
+      </w:pPr>
+      <w:rPr>
+        <w:rFonts w:ascii="Symbol" w:hAnsi="Symbol" w:hint="default"/>
+        <w:sz w:val="20"/>
+      </w:rPr>
+    </w:lvl>
+    <w:lvl w:ilvl="8" w:tentative="1">
+      <w:start w:val="1"/>
+      <w:numFmt w:val="bullet"/>
+      <w:lvlText w:val=""/>
+      <w:lvlJc w:val="left"/>
+      <w:pPr>
+        <w:tabs>
+          <w:tab w:val="num" w:pos="6480"/>
+        </w:tabs>
+        <w:ind w:left="6480" w:hanging="360"/>
+      </w:pPr>
+      <w:rPr>
+        <w:rFonts w:ascii="Symbol" w:hAnsi="Symbol" w:hint="default"/>
+        <w:sz w:val="20"/>
+      </w:rPr>
+    </w:lvl>
+  </w:abstractNum>
+  <w:abstractNum w:abstractNumId="11" w15:restartNumberingAfterBreak="0">
     <w:nsid w:val="6D371ED8"/>
     <w:multiLevelType w:val="multilevel"/>
     <w:tmpl w:val="D35C2FAA"/>
@@ -1965,7 +2841,7 @@
       </w:pPr>
     </w:lvl>
   </w:abstractNum>
-  <w:abstractNum w:abstractNumId="8" w15:restartNumberingAfterBreak="0">
+  <w:abstractNum w:abstractNumId="12" w15:restartNumberingAfterBreak="0">
     <w:nsid w:val="759F274C"/>
     <w:multiLevelType w:val="multilevel"/>
     <w:tmpl w:val="7416E66A"/>
@@ -2114,7 +2990,7 @@
       </w:rPr>
     </w:lvl>
   </w:abstractNum>
-  <w:abstractNum w:abstractNumId="9" w15:restartNumberingAfterBreak="0">
+  <w:abstractNum w:abstractNumId="13" w15:restartNumberingAfterBreak="0">
     <w:nsid w:val="78F76E76"/>
     <w:multiLevelType w:val="multilevel"/>
     <w:tmpl w:val="D83E81B8"/>
@@ -2263,7 +3139,7 @@
       </w:rPr>
     </w:lvl>
   </w:abstractNum>
-  <w:abstractNum w:abstractNumId="10" w15:restartNumberingAfterBreak="0">
+  <w:abstractNum w:abstractNumId="14" w15:restartNumberingAfterBreak="0">
     <w:nsid w:val="7E71049B"/>
     <w:multiLevelType w:val="hybridMultilevel"/>
     <w:tmpl w:val="8D66EF54"/>
@@ -2353,7 +3229,7 @@
     </w:lvl>
   </w:abstractNum>
   <w:num w:numId="1" w16cid:durableId="107505304">
-    <w:abstractNumId w:val="7"/>
+    <w:abstractNumId w:val="11"/>
   </w:num>
   <w:num w:numId="2" w16cid:durableId="858733974">
     <w:abstractNumId w:val="2"/>
@@ -2362,28 +3238,40 @@
     <w:abstractNumId w:val="4"/>
   </w:num>
   <w:num w:numId="4" w16cid:durableId="629551109">
-    <w:abstractNumId w:val="6"/>
+    <w:abstractNumId w:val="9"/>
   </w:num>
   <w:num w:numId="5" w16cid:durableId="2055496642">
     <w:abstractNumId w:val="0"/>
   </w:num>
   <w:num w:numId="6" w16cid:durableId="2142454857">
-    <w:abstractNumId w:val="9"/>
+    <w:abstractNumId w:val="13"/>
   </w:num>
   <w:num w:numId="7" w16cid:durableId="1219590759">
     <w:abstractNumId w:val="1"/>
   </w:num>
   <w:num w:numId="8" w16cid:durableId="1621298482">
-    <w:abstractNumId w:val="10"/>
+    <w:abstractNumId w:val="14"/>
   </w:num>
   <w:num w:numId="9" w16cid:durableId="435248766">
-    <w:abstractNumId w:val="8"/>
+    <w:abstractNumId w:val="12"/>
   </w:num>
   <w:num w:numId="10" w16cid:durableId="173998112">
-    <w:abstractNumId w:val="5"/>
+    <w:abstractNumId w:val="6"/>
   </w:num>
   <w:num w:numId="11" w16cid:durableId="278800555">
     <w:abstractNumId w:val="3"/>
+  </w:num>
+  <w:num w:numId="12" w16cid:durableId="304166906">
+    <w:abstractNumId w:val="8"/>
+  </w:num>
+  <w:num w:numId="13" w16cid:durableId="949970013">
+    <w:abstractNumId w:val="10"/>
+  </w:num>
+  <w:num w:numId="14" w16cid:durableId="2111074590">
+    <w:abstractNumId w:val="5"/>
+  </w:num>
+  <w:num w:numId="15" w16cid:durableId="1084952423">
+    <w:abstractNumId w:val="7"/>
   </w:num>
 </w:numbering>
 </file>

</xml_diff>

<commit_message>
added text for Merge and Log
</commit_message>
<xml_diff>
--- a/Gitguide.docx
+++ b/Gitguide.docx
@@ -1409,6 +1409,84 @@
           <w:bCs/>
           <w:sz w:val="36"/>
           <w:szCs w:val="36"/>
+        </w:rPr>
+      </w:pPr>
+      <w:r>
+        <w:rPr>
+          <w:rFonts w:ascii="Constantia" w:hAnsi="Constantia"/>
+          <w:b/>
+          <w:bCs/>
+          <w:sz w:val="36"/>
+          <w:szCs w:val="36"/>
+        </w:rPr>
+        <w:t>10. Log</w:t>
+      </w:r>
+    </w:p>
+    <w:p>
+      <w:pPr>
+        <w:rPr>
+          <w:lang w:val="en-GB"/>
+        </w:rPr>
+      </w:pPr>
+      <w:r>
+        <w:rPr>
+          <w:lang w:val="en-GB"/>
+        </w:rPr>
+        <w:t>Log shows a history of commits in the repository.</w:t>
+      </w:r>
+    </w:p>
+    <w:p>
+      <w:r>
+        <w:t>Example: git log</w:t>
+      </w:r>
+    </w:p>
+    <w:p>
+      <w:r>
+        <w:drawing>
+          <wp:inline distT="0" distB="0" distL="0" distR="0" wp14:anchorId="053D0F36" wp14:editId="7AB0C4AA">
+            <wp:extent cx="5731510" cy="2484120"/>
+            <wp:effectExtent l="0" t="0" r="2540" b="0"/>
+            <wp:docPr id="813983515" name="Picture 1" descr="A screen shot of a computer&#10;&#10;Description automatically generated"/>
+            <wp:cNvGraphicFramePr>
+              <a:graphicFrameLocks xmlns:a="http://schemas.openxmlformats.org/drawingml/2006/main" noChangeAspect="1"/>
+            </wp:cNvGraphicFramePr>
+            <a:graphic xmlns:a="http://schemas.openxmlformats.org/drawingml/2006/main">
+              <a:graphicData uri="http://schemas.openxmlformats.org/drawingml/2006/picture">
+                <pic:pic xmlns:pic="http://schemas.openxmlformats.org/drawingml/2006/picture">
+                  <pic:nvPicPr>
+                    <pic:cNvPr id="813983515" name="Picture 1" descr="A screen shot of a computer&#10;&#10;Description automatically generated"/>
+                    <pic:cNvPicPr/>
+                  </pic:nvPicPr>
+                  <pic:blipFill>
+                    <a:blip r:embed="rId15"/>
+                    <a:stretch>
+                      <a:fillRect/>
+                    </a:stretch>
+                  </pic:blipFill>
+                  <pic:spPr>
+                    <a:xfrm>
+                      <a:off x="0" y="0"/>
+                      <a:ext cx="5731510" cy="2484120"/>
+                    </a:xfrm>
+                    <a:prstGeom prst="rect">
+                      <a:avLst/>
+                    </a:prstGeom>
+                  </pic:spPr>
+                </pic:pic>
+              </a:graphicData>
+            </a:graphic>
+          </wp:inline>
+        </w:drawing>
+      </w:r>
+    </w:p>
+    <w:p>
+      <w:pPr>
+        <w:rPr>
+          <w:rFonts w:ascii="Constantia" w:hAnsi="Constantia"/>
+          <w:b/>
+          <w:bCs/>
+          <w:sz w:val="36"/>
+          <w:szCs w:val="36"/>
           <w:lang w:val="en-GB"/>
         </w:rPr>
       </w:pPr>
@@ -2580,6 +2658,155 @@
     </w:lvl>
   </w:abstractNum>
   <w:abstractNum w:abstractNumId="10" w15:restartNumberingAfterBreak="0">
+    <w:nsid w:val="4A2C41EF"/>
+    <w:multiLevelType w:val="multilevel"/>
+    <w:tmpl w:val="8522E692"/>
+    <w:lvl w:ilvl="0">
+      <w:start w:val="1"/>
+      <w:numFmt w:val="bullet"/>
+      <w:lvlText w:val=""/>
+      <w:lvlJc w:val="left"/>
+      <w:pPr>
+        <w:tabs>
+          <w:tab w:val="num" w:pos="720"/>
+        </w:tabs>
+        <w:ind w:left="720" w:hanging="360"/>
+      </w:pPr>
+      <w:rPr>
+        <w:rFonts w:ascii="Symbol" w:hAnsi="Symbol" w:hint="default"/>
+        <w:sz w:val="20"/>
+      </w:rPr>
+    </w:lvl>
+    <w:lvl w:ilvl="1" w:tentative="1">
+      <w:start w:val="1"/>
+      <w:numFmt w:val="bullet"/>
+      <w:lvlText w:val=""/>
+      <w:lvlJc w:val="left"/>
+      <w:pPr>
+        <w:tabs>
+          <w:tab w:val="num" w:pos="1440"/>
+        </w:tabs>
+        <w:ind w:left="1440" w:hanging="360"/>
+      </w:pPr>
+      <w:rPr>
+        <w:rFonts w:ascii="Symbol" w:hAnsi="Symbol" w:hint="default"/>
+        <w:sz w:val="20"/>
+      </w:rPr>
+    </w:lvl>
+    <w:lvl w:ilvl="2" w:tentative="1">
+      <w:start w:val="1"/>
+      <w:numFmt w:val="bullet"/>
+      <w:lvlText w:val=""/>
+      <w:lvlJc w:val="left"/>
+      <w:pPr>
+        <w:tabs>
+          <w:tab w:val="num" w:pos="2160"/>
+        </w:tabs>
+        <w:ind w:left="2160" w:hanging="360"/>
+      </w:pPr>
+      <w:rPr>
+        <w:rFonts w:ascii="Symbol" w:hAnsi="Symbol" w:hint="default"/>
+        <w:sz w:val="20"/>
+      </w:rPr>
+    </w:lvl>
+    <w:lvl w:ilvl="3" w:tentative="1">
+      <w:start w:val="1"/>
+      <w:numFmt w:val="bullet"/>
+      <w:lvlText w:val=""/>
+      <w:lvlJc w:val="left"/>
+      <w:pPr>
+        <w:tabs>
+          <w:tab w:val="num" w:pos="2880"/>
+        </w:tabs>
+        <w:ind w:left="2880" w:hanging="360"/>
+      </w:pPr>
+      <w:rPr>
+        <w:rFonts w:ascii="Symbol" w:hAnsi="Symbol" w:hint="default"/>
+        <w:sz w:val="20"/>
+      </w:rPr>
+    </w:lvl>
+    <w:lvl w:ilvl="4" w:tentative="1">
+      <w:start w:val="1"/>
+      <w:numFmt w:val="bullet"/>
+      <w:lvlText w:val=""/>
+      <w:lvlJc w:val="left"/>
+      <w:pPr>
+        <w:tabs>
+          <w:tab w:val="num" w:pos="3600"/>
+        </w:tabs>
+        <w:ind w:left="3600" w:hanging="360"/>
+      </w:pPr>
+      <w:rPr>
+        <w:rFonts w:ascii="Symbol" w:hAnsi="Symbol" w:hint="default"/>
+        <w:sz w:val="20"/>
+      </w:rPr>
+    </w:lvl>
+    <w:lvl w:ilvl="5" w:tentative="1">
+      <w:start w:val="1"/>
+      <w:numFmt w:val="bullet"/>
+      <w:lvlText w:val=""/>
+      <w:lvlJc w:val="left"/>
+      <w:pPr>
+        <w:tabs>
+          <w:tab w:val="num" w:pos="4320"/>
+        </w:tabs>
+        <w:ind w:left="4320" w:hanging="360"/>
+      </w:pPr>
+      <w:rPr>
+        <w:rFonts w:ascii="Symbol" w:hAnsi="Symbol" w:hint="default"/>
+        <w:sz w:val="20"/>
+      </w:rPr>
+    </w:lvl>
+    <w:lvl w:ilvl="6" w:tentative="1">
+      <w:start w:val="1"/>
+      <w:numFmt w:val="bullet"/>
+      <w:lvlText w:val=""/>
+      <w:lvlJc w:val="left"/>
+      <w:pPr>
+        <w:tabs>
+          <w:tab w:val="num" w:pos="5040"/>
+        </w:tabs>
+        <w:ind w:left="5040" w:hanging="360"/>
+      </w:pPr>
+      <w:rPr>
+        <w:rFonts w:ascii="Symbol" w:hAnsi="Symbol" w:hint="default"/>
+        <w:sz w:val="20"/>
+      </w:rPr>
+    </w:lvl>
+    <w:lvl w:ilvl="7" w:tentative="1">
+      <w:start w:val="1"/>
+      <w:numFmt w:val="bullet"/>
+      <w:lvlText w:val=""/>
+      <w:lvlJc w:val="left"/>
+      <w:pPr>
+        <w:tabs>
+          <w:tab w:val="num" w:pos="5760"/>
+        </w:tabs>
+        <w:ind w:left="5760" w:hanging="360"/>
+      </w:pPr>
+      <w:rPr>
+        <w:rFonts w:ascii="Symbol" w:hAnsi="Symbol" w:hint="default"/>
+        <w:sz w:val="20"/>
+      </w:rPr>
+    </w:lvl>
+    <w:lvl w:ilvl="8" w:tentative="1">
+      <w:start w:val="1"/>
+      <w:numFmt w:val="bullet"/>
+      <w:lvlText w:val=""/>
+      <w:lvlJc w:val="left"/>
+      <w:pPr>
+        <w:tabs>
+          <w:tab w:val="num" w:pos="6480"/>
+        </w:tabs>
+        <w:ind w:left="6480" w:hanging="360"/>
+      </w:pPr>
+      <w:rPr>
+        <w:rFonts w:ascii="Symbol" w:hAnsi="Symbol" w:hint="default"/>
+        <w:sz w:val="20"/>
+      </w:rPr>
+    </w:lvl>
+  </w:abstractNum>
+  <w:abstractNum w:abstractNumId="11" w15:restartNumberingAfterBreak="0">
     <w:nsid w:val="6B254979"/>
     <w:multiLevelType w:val="multilevel"/>
     <w:tmpl w:val="DA4E729E"/>
@@ -2728,7 +2955,7 @@
       </w:rPr>
     </w:lvl>
   </w:abstractNum>
-  <w:abstractNum w:abstractNumId="11" w15:restartNumberingAfterBreak="0">
+  <w:abstractNum w:abstractNumId="12" w15:restartNumberingAfterBreak="0">
     <w:nsid w:val="6D371ED8"/>
     <w:multiLevelType w:val="multilevel"/>
     <w:tmpl w:val="D35C2FAA"/>
@@ -2841,7 +3068,7 @@
       </w:pPr>
     </w:lvl>
   </w:abstractNum>
-  <w:abstractNum w:abstractNumId="12" w15:restartNumberingAfterBreak="0">
+  <w:abstractNum w:abstractNumId="13" w15:restartNumberingAfterBreak="0">
     <w:nsid w:val="759F274C"/>
     <w:multiLevelType w:val="multilevel"/>
     <w:tmpl w:val="7416E66A"/>
@@ -2990,7 +3217,7 @@
       </w:rPr>
     </w:lvl>
   </w:abstractNum>
-  <w:abstractNum w:abstractNumId="13" w15:restartNumberingAfterBreak="0">
+  <w:abstractNum w:abstractNumId="14" w15:restartNumberingAfterBreak="0">
     <w:nsid w:val="78F76E76"/>
     <w:multiLevelType w:val="multilevel"/>
     <w:tmpl w:val="D83E81B8"/>
@@ -3139,7 +3366,7 @@
       </w:rPr>
     </w:lvl>
   </w:abstractNum>
-  <w:abstractNum w:abstractNumId="14" w15:restartNumberingAfterBreak="0">
+  <w:abstractNum w:abstractNumId="15" w15:restartNumberingAfterBreak="0">
     <w:nsid w:val="7E71049B"/>
     <w:multiLevelType w:val="hybridMultilevel"/>
     <w:tmpl w:val="8D66EF54"/>
@@ -3229,7 +3456,7 @@
     </w:lvl>
   </w:abstractNum>
   <w:num w:numId="1" w16cid:durableId="107505304">
-    <w:abstractNumId w:val="11"/>
+    <w:abstractNumId w:val="12"/>
   </w:num>
   <w:num w:numId="2" w16cid:durableId="858733974">
     <w:abstractNumId w:val="2"/>
@@ -3244,16 +3471,16 @@
     <w:abstractNumId w:val="0"/>
   </w:num>
   <w:num w:numId="6" w16cid:durableId="2142454857">
-    <w:abstractNumId w:val="13"/>
+    <w:abstractNumId w:val="14"/>
   </w:num>
   <w:num w:numId="7" w16cid:durableId="1219590759">
     <w:abstractNumId w:val="1"/>
   </w:num>
   <w:num w:numId="8" w16cid:durableId="1621298482">
-    <w:abstractNumId w:val="14"/>
+    <w:abstractNumId w:val="15"/>
   </w:num>
   <w:num w:numId="9" w16cid:durableId="435248766">
-    <w:abstractNumId w:val="12"/>
+    <w:abstractNumId w:val="13"/>
   </w:num>
   <w:num w:numId="10" w16cid:durableId="173998112">
     <w:abstractNumId w:val="6"/>
@@ -3265,13 +3492,16 @@
     <w:abstractNumId w:val="8"/>
   </w:num>
   <w:num w:numId="13" w16cid:durableId="949970013">
-    <w:abstractNumId w:val="10"/>
+    <w:abstractNumId w:val="11"/>
   </w:num>
   <w:num w:numId="14" w16cid:durableId="2111074590">
     <w:abstractNumId w:val="5"/>
   </w:num>
   <w:num w:numId="15" w16cid:durableId="1084952423">
     <w:abstractNumId w:val="7"/>
+  </w:num>
+  <w:num w:numId="16" w16cid:durableId="1972903626">
+    <w:abstractNumId w:val="10"/>
   </w:num>
 </w:numbering>
 </file>

</xml_diff>